<commit_message>
when I was surrounded by the world you were the only one who came
</commit_message>
<xml_diff>
--- a/Decisions I am making.docx
+++ b/Decisions I am making.docx
@@ -556,6 +556,18 @@
       <w:pPr>
         <w:pStyle w:val="ListParagraph"/>
         <w:numPr>
+          <w:ilvl w:val="1"/>
+          <w:numId w:val="1"/>
+        </w:numPr>
+      </w:pPr>
+      <w:r>
+        <w:t>Or eg. the percent of children with SEN statements is the % of all children in care</w:t>
+      </w:r>
+    </w:p>
+    <w:p>
+      <w:pPr>
+        <w:pStyle w:val="ListParagraph"/>
+        <w:numPr>
           <w:ilvl w:val="2"/>
           <w:numId w:val="1"/>
         </w:numPr>
@@ -564,7 +576,58 @@
         <w:t xml:space="preserve">Not of children </w:t>
       </w:r>
       <w:r>
-        <w:t>with substance use identified but will check DfE do the sameee</w:t>
+        <w:t>with substance use identified</w:t>
+      </w:r>
+      <w:r>
+        <w:t xml:space="preserve"> or SEN identified</w:t>
+      </w:r>
+    </w:p>
+    <w:p>
+      <w:pPr>
+        <w:pStyle w:val="ListParagraph"/>
+        <w:numPr>
+          <w:ilvl w:val="2"/>
+          <w:numId w:val="1"/>
+        </w:numPr>
+        <w:rPr>
+          <w:highlight w:val="yellow"/>
+        </w:rPr>
+      </w:pPr>
+      <w:r>
+        <w:rPr>
+          <w:highlight w:val="yellow"/>
+        </w:rPr>
+        <w:t xml:space="preserve">but will </w:t>
+      </w:r>
+      <w:r>
+        <w:rPr>
+          <w:highlight w:val="yellow"/>
+        </w:rPr>
+        <w:t xml:space="preserve">need to </w:t>
+      </w:r>
+      <w:r>
+        <w:rPr>
+          <w:highlight w:val="yellow"/>
+        </w:rPr>
+        <w:t>check DfE do the sameee</w:t>
+      </w:r>
+    </w:p>
+    <w:p>
+      <w:pPr>
+        <w:pStyle w:val="ListParagraph"/>
+        <w:numPr>
+          <w:ilvl w:val="3"/>
+          <w:numId w:val="1"/>
+        </w:numPr>
+        <w:rPr>
+          <w:highlight w:val="yellow"/>
+        </w:rPr>
+      </w:pPr>
+      <w:r>
+        <w:rPr>
+          <w:highlight w:val="yellow"/>
+        </w:rPr>
+        <w:t>UPDATE: correct for sen</w:t>
       </w:r>
     </w:p>
     <w:p/>

</xml_diff>